<commit_message>
Rapport + Bouton Liste Membre
</commit_message>
<xml_diff>
--- a/1-FichierSourceClient/Cahier-des-charges-pour-TPI.docx
+++ b/1-FichierSourceClient/Cahier-des-charges-pour-TPI.docx
@@ -1559,12 +1559,14 @@
         <w:spacing w:line="360" w:lineRule="auto"/>
         <w:ind w:left="709" w:hanging="284"/>
         <w:rPr>
+          <w:color w:val="00B050"/>
           <w:sz w:val="20"/>
           <w:szCs w:val="20"/>
         </w:rPr>
       </w:pPr>
       <w:r>
         <w:rPr>
+          <w:color w:val="00B050"/>
           <w:sz w:val="20"/>
           <w:szCs w:val="20"/>
         </w:rPr>
@@ -1594,7 +1596,22 @@
           <w:sz w:val="20"/>
           <w:szCs w:val="20"/>
         </w:rPr>
-        <w:t>Les opérations CRUD d’un membre (Ajout, modification, suppression et afficher les détails d’un</w:t>
+        <w:t xml:space="preserve">Les opérations CRUD d’un membre (Ajout, modification, </w:t>
+      </w:r>
+      <w:r>
+        <w:rPr>
+          <w:color w:val="00B050"/>
+          <w:sz w:val="20"/>
+          <w:szCs w:val="20"/>
+        </w:rPr>
+        <w:t xml:space="preserve">suppression </w:t>
+      </w:r>
+      <w:r>
+        <w:rPr>
+          <w:sz w:val="20"/>
+          <w:szCs w:val="20"/>
+        </w:rPr>
+        <w:t>et afficher les détails d’un</w:t>
       </w:r>
       <w:r>
         <w:rPr>
@@ -1742,23 +1759,18 @@
         <w:spacing w:line="360" w:lineRule="auto"/>
         <w:ind w:left="709" w:hanging="284"/>
         <w:rPr>
+          <w:color w:val="00B050"/>
           <w:sz w:val="20"/>
           <w:szCs w:val="20"/>
         </w:rPr>
       </w:pPr>
       <w:r>
         <w:rPr>
+          <w:color w:val="00B050"/>
           <w:sz w:val="20"/>
           <w:szCs w:val="20"/>
         </w:rPr>
-        <w:t xml:space="preserve">La </w:t>
-      </w:r>
-      <w:r>
-        <w:rPr>
-          <w:sz w:val="20"/>
-          <w:szCs w:val="20"/>
-        </w:rPr>
-        <w:t>modélisation de la base de données respecte la nomenclature Merise et le MCD / MLD / MPD sont présents et corrects</w:t>
+        <w:t>La modélisation de la base de données respecte la nomenclature Merise et le MCD / MLD / MPD sont présents et corrects</w:t>
       </w:r>
     </w:p>
     <w:p>
@@ -1775,27 +1787,23 @@
         <w:spacing w:line="360" w:lineRule="auto"/>
         <w:ind w:left="709" w:hanging="284"/>
         <w:rPr>
+          <w:color w:val="00B050"/>
           <w:sz w:val="20"/>
           <w:szCs w:val="20"/>
         </w:rPr>
       </w:pPr>
       <w:r>
         <w:rPr>
+          <w:color w:val="00B050"/>
           <w:sz w:val="20"/>
           <w:szCs w:val="20"/>
         </w:rPr>
-        <w:t>Des maquettes des différents écrans doivent être réalisées</w:t>
-      </w:r>
+        <w:t xml:space="preserve">Des maquettes des différents écrans doivent être réalisées dans le respect des critères UX (simplicité, cohérence, interaction, crédibilité, </w:t>
+      </w:r>
+      <w:proofErr w:type="spellStart"/>
       <w:r>
         <w:rPr>
-          <w:sz w:val="20"/>
-          <w:szCs w:val="20"/>
-        </w:rPr>
-        <w:t xml:space="preserve"> dans le respect des critères UX (simplicité, cohérence, interaction, crédibilité, </w:t>
-      </w:r>
-      <w:proofErr w:type="spellStart"/>
-      <w:r>
-        <w:rPr>
+          <w:color w:val="00B050"/>
           <w:sz w:val="20"/>
           <w:szCs w:val="20"/>
         </w:rPr>
@@ -1804,6 +1812,7 @@
       <w:proofErr w:type="spellEnd"/>
       <w:r>
         <w:rPr>
+          <w:color w:val="00B050"/>
           <w:sz w:val="20"/>
           <w:szCs w:val="20"/>
         </w:rPr>
@@ -2092,9 +2101,9 @@
       <w:tblLook w:val="01E0" w:firstRow="1" w:lastRow="1" w:firstColumn="1" w:lastColumn="1" w:noHBand="0" w:noVBand="0"/>
     </w:tblPr>
     <w:tblGrid>
-      <w:gridCol w:w="3856"/>
-      <w:gridCol w:w="2200"/>
-      <w:gridCol w:w="3582"/>
+      <w:gridCol w:w="3859"/>
+      <w:gridCol w:w="2199"/>
+      <w:gridCol w:w="3580"/>
     </w:tblGrid>
     <w:tr>
       <w:trPr>
@@ -2134,7 +2143,7 @@
               <w:noProof/>
               <w:lang w:val="fr-CH"/>
             </w:rPr>
-            <w:t>Cahier des charges pour TPI (1).docx</w:t>
+            <w:t>Cahier-des-charges-pour-TPI.docx</w:t>
           </w:r>
           <w:r>
             <w:fldChar w:fldCharType="end"/>
@@ -2163,51 +2172,25 @@
           <w:r>
             <w:t xml:space="preserve"> </w:t>
           </w:r>
-          <w:r>
-            <w:fldChar w:fldCharType="begin"/>
-          </w:r>
-          <w:r>
-            <w:instrText xml:space="preserve"> REVNUM   \* MERGEFORMAT </w:instrText>
-          </w:r>
-          <w:r>
-            <w:fldChar w:fldCharType="separate"/>
-          </w:r>
-          <w:r>
-            <w:rPr>
-              <w:noProof/>
-            </w:rPr>
-            <w:t>14</w:t>
-          </w:r>
-          <w:r>
-            <w:rPr>
-              <w:noProof/>
-            </w:rPr>
-            <w:fldChar w:fldCharType="end"/>
-          </w:r>
+          <w:fldSimple w:instr=" REVNUM   \* MERGEFORMAT ">
+            <w:r>
+              <w:rPr>
+                <w:noProof/>
+              </w:rPr>
+              <w:t>16</w:t>
+            </w:r>
+          </w:fldSimple>
           <w:r>
             <w:t xml:space="preserve"> du </w:t>
           </w:r>
-          <w:r>
-            <w:fldChar w:fldCharType="begin"/>
-          </w:r>
-          <w:r>
-            <w:instrText xml:space="preserve"> CREATEDATE   \* MERGEFORMAT </w:instrText>
-          </w:r>
-          <w:r>
-            <w:fldChar w:fldCharType="separate"/>
-          </w:r>
-          <w:r>
-            <w:rPr>
-              <w:noProof/>
-            </w:rPr>
-            <w:t>26/01/2023 14:56:00</w:t>
-          </w:r>
-          <w:r>
-            <w:rPr>
-              <w:noProof/>
-            </w:rPr>
-            <w:fldChar w:fldCharType="end"/>
-          </w:r>
+          <w:fldSimple w:instr=" CREATEDATE   \* MERGEFORMAT ">
+            <w:r>
+              <w:rPr>
+                <w:noProof/>
+              </w:rPr>
+              <w:t>26/01/2023 14:56:00</w:t>
+            </w:r>
+          </w:fldSimple>
           <w:r>
             <w:fldChar w:fldCharType="begin"/>
           </w:r>
@@ -2237,14 +2220,27 @@
           <w:r>
             <w:t xml:space="preserve">Auteur : </w:t>
           </w:r>
-          <w:fldSimple w:instr=" LASTSAVEDBY   \* MERGEFORMAT ">
-            <w:r>
-              <w:rPr>
-                <w:noProof/>
-              </w:rPr>
-              <w:t>Grégory Charmier</w:t>
-            </w:r>
-          </w:fldSimple>
+          <w:r>
+            <w:fldChar w:fldCharType="begin"/>
+          </w:r>
+          <w:r>
+            <w:instrText xml:space="preserve"> LASTSAVEDBY   \* MERGEFORMAT </w:instrText>
+          </w:r>
+          <w:r>
+            <w:fldChar w:fldCharType="separate"/>
+          </w:r>
+          <w:r>
+            <w:rPr>
+              <w:noProof/>
+            </w:rPr>
+            <w:t>Dorian Capelli</w:t>
+          </w:r>
+          <w:r>
+            <w:rPr>
+              <w:noProof/>
+            </w:rPr>
+            <w:fldChar w:fldCharType="end"/>
+          </w:r>
         </w:p>
       </w:tc>
       <w:tc>
@@ -2314,27 +2310,14 @@
           <w:r>
             <w:t xml:space="preserve">Dernière modification le </w:t>
           </w:r>
-          <w:r>
-            <w:fldChar w:fldCharType="begin"/>
-          </w:r>
-          <w:r>
-            <w:instrText xml:space="preserve"> SAVEDATE   \* MERGEFORMAT </w:instrText>
-          </w:r>
-          <w:r>
-            <w:fldChar w:fldCharType="separate"/>
-          </w:r>
-          <w:r>
-            <w:rPr>
-              <w:noProof/>
-            </w:rPr>
-            <w:t>27/01/2023 13:49:00</w:t>
-          </w:r>
-          <w:r>
-            <w:rPr>
-              <w:noProof/>
-            </w:rPr>
-            <w:fldChar w:fldCharType="end"/>
-          </w:r>
+          <w:fldSimple w:instr=" SAVEDATE   \* MERGEFORMAT ">
+            <w:r>
+              <w:rPr>
+                <w:noProof/>
+              </w:rPr>
+              <w:t>03/02/2023 11:03:00</w:t>
+            </w:r>
+          </w:fldSimple>
         </w:p>
       </w:tc>
     </w:tr>
@@ -2392,7 +2375,7 @@
             <w:rPr>
               <w:noProof/>
             </w:rPr>
-            <w:t>27/01/2023 14:13:00</w:t>
+            <w:t>03/02/2023 11:03:00</w:t>
           </w:r>
           <w:r>
             <w:fldChar w:fldCharType="end"/>
@@ -2413,7 +2396,7 @@
             <w:rPr>
               <w:noProof/>
             </w:rPr>
-            <w:t>14:13</w:t>
+            <w:t>11:03</w:t>
           </w:r>
           <w:r>
             <w:fldChar w:fldCharType="end"/>
@@ -2573,7 +2556,7 @@
         <w:snapToGrid w:val="0"/>
         <w:sz w:val="12"/>
       </w:rPr>
-      <w:t>C:\Users\dorcapelli\Downloads\Cahier des charges pour TPI (1).docx</w:t>
+      <w:t>D:\Projet_Approfondissement\1-FichierSourceClient\Cahier-des-charges-pour-TPI.docx</w:t>
     </w:r>
     <w:r>
       <w:rPr>
@@ -2692,7 +2675,7 @@
         <w:snapToGrid w:val="0"/>
         <w:sz w:val="12"/>
       </w:rPr>
-      <w:t>27/01/2023</w:t>
+      <w:t>03/02/2023</w:t>
     </w:r>
     <w:r>
       <w:rPr>
@@ -2741,7 +2724,7 @@
         <w:snapToGrid w:val="0"/>
         <w:sz w:val="12"/>
       </w:rPr>
-      <w:t>14:13</w:t>
+      <w:t>11:03</w:t>
     </w:r>
     <w:r>
       <w:rPr>
@@ -3168,7 +3151,7 @@
         <v:path o:extrusionok="f" gradientshapeok="t" o:connecttype="rect"/>
         <o:lock v:ext="edit" aspectratio="t"/>
       </v:shapetype>
-      <v:shape id="_x0000_i1114" type="#_x0000_t75" style="width:12pt;height:13.5pt" o:bullet="t">
+      <v:shape id="_x0000_i1094" type="#_x0000_t75" style="width:12pt;height:13.5pt" o:bullet="t">
         <v:imagedata r:id="rId1" o:title="BD21302_"/>
       </v:shape>
     </w:pict>
@@ -7089,6 +7072,7 @@
     <w:lsdException w:name="HTML Sample" w:semiHidden="1" w:unhideWhenUsed="1"/>
     <w:lsdException w:name="HTML Typewriter" w:semiHidden="1" w:unhideWhenUsed="1"/>
     <w:lsdException w:name="HTML Variable" w:semiHidden="1" w:unhideWhenUsed="1"/>
+    <w:lsdException w:name="Normal Table" w:semiHidden="1" w:unhideWhenUsed="1"/>
     <w:lsdException w:name="annotation subject" w:semiHidden="1" w:unhideWhenUsed="1"/>
     <w:lsdException w:name="No List" w:semiHidden="1" w:unhideWhenUsed="1"/>
     <w:lsdException w:name="Outline List 1" w:semiHidden="1" w:unhideWhenUsed="1"/>
@@ -7131,8 +7115,11 @@
     <w:lsdException w:name="Table Contemporary" w:semiHidden="1" w:unhideWhenUsed="1"/>
     <w:lsdException w:name="Table Elegant" w:semiHidden="1" w:unhideWhenUsed="1"/>
     <w:lsdException w:name="Table Professional" w:semiHidden="1" w:unhideWhenUsed="1"/>
+    <w:lsdException w:name="Table Subtle 1" w:semiHidden="1" w:unhideWhenUsed="1"/>
     <w:lsdException w:name="Table Subtle 2" w:semiHidden="1" w:unhideWhenUsed="1"/>
     <w:lsdException w:name="Table Web 1" w:semiHidden="1" w:unhideWhenUsed="1"/>
+    <w:lsdException w:name="Table Web 2" w:semiHidden="1" w:unhideWhenUsed="1"/>
+    <w:lsdException w:name="Table Web 3" w:semiHidden="1" w:unhideWhenUsed="1"/>
     <w:lsdException w:name="Balloon Text" w:semiHidden="1" w:unhideWhenUsed="1"/>
     <w:lsdException w:name="Table Theme" w:semiHidden="1" w:unhideWhenUsed="1"/>
     <w:lsdException w:name="Placeholder Text" w:semiHidden="1" w:uiPriority="99"/>
@@ -8483,6 +8470,15 @@
 </file>
 
 <file path=customXml/item1.xml><?xml version="1.0" encoding="utf-8"?>
+<?mso-contentType ?>
+<FormTemplates xmlns="http://schemas.microsoft.com/sharepoint/v3/contenttype/forms">
+  <Display>DocumentLibraryForm</Display>
+  <Edit>DocumentLibraryForm</Edit>
+  <New>DocumentLibraryForm</New>
+</FormTemplates>
+</file>
+
+<file path=customXml/item2.xml><?xml version="1.0" encoding="utf-8"?>
 <ct:contentTypeSchema xmlns:ct="http://schemas.microsoft.com/office/2006/metadata/contentType" xmlns:ma="http://schemas.microsoft.com/office/2006/metadata/properties/metaAttributes" ct:_="" ma:_="" ma:contentTypeName="Document" ma:contentTypeID="0x0101001ABD9BFFC9E543439C53A2705AE306EF" ma:contentTypeVersion="17" ma:contentTypeDescription="Crée un document." ma:contentTypeScope="" ma:versionID="40bf3fcd3ec008165df3c5e2192c9b61">
   <xsd:schema xmlns:xsd="http://www.w3.org/2001/XMLSchema" xmlns:xs="http://www.w3.org/2001/XMLSchema" xmlns:p="http://schemas.microsoft.com/office/2006/metadata/properties" xmlns:ns2="bf2f2df3-a963-4452-b0e7-67dabc627c35" xmlns:ns3="http://schemas.microsoft.com/sharepoint/v4" xmlns:ns4="f7d9f5a6-831d-4621-8c77-cbcaf993e406" targetNamespace="http://schemas.microsoft.com/office/2006/metadata/properties" ma:root="true" ma:fieldsID="25069cb2525d2f72d231b92cb04b314b" ns2:_="" ns3:_="" ns4:_="">
     <xsd:import namespace="bf2f2df3-a963-4452-b0e7-67dabc627c35"/>
@@ -8736,16 +8732,15 @@
 </ct:contentTypeSchema>
 </file>
 
-<file path=customXml/item2.xml><?xml version="1.0" encoding="utf-8"?>
-<?mso-contentType ?>
-<FormTemplates xmlns="http://schemas.microsoft.com/sharepoint/v3/contenttype/forms">
-  <Display>DocumentLibraryForm</Display>
-  <Edit>DocumentLibraryForm</Edit>
-  <New>DocumentLibraryForm</New>
-</FormTemplates>
+<file path=customXml/itemProps1.xml><?xml version="1.0" encoding="utf-8"?>
+<ds:datastoreItem xmlns:ds="http://schemas.openxmlformats.org/officeDocument/2006/customXml" ds:itemID="{9C3B4223-E2BD-4178-9996-49553D9C6F4A}">
+  <ds:schemaRefs>
+    <ds:schemaRef ds:uri="http://schemas.microsoft.com/sharepoint/v3/contenttype/forms"/>
+  </ds:schemaRefs>
+</ds:datastoreItem>
 </file>
 
-<file path=customXml/itemProps1.xml><?xml version="1.0" encoding="utf-8"?>
+<file path=customXml/itemProps2.xml><?xml version="1.0" encoding="utf-8"?>
 <ds:datastoreItem xmlns:ds="http://schemas.openxmlformats.org/officeDocument/2006/customXml" ds:itemID="{E9AEA90E-BC0D-4E5A-8A9F-E706A3637C2B}">
   <ds:schemaRefs>
     <ds:schemaRef ds:uri="http://schemas.microsoft.com/office/2006/metadata/contentType"/>
@@ -8763,12 +8758,4 @@
     <ds:schemaRef ds:uri="http://schemas.microsoft.com/internal/obd"/>
   </ds:schemaRefs>
 </ds:datastoreItem>
-</file>
-
-<file path=customXml/itemProps2.xml><?xml version="1.0" encoding="utf-8"?>
-<ds:datastoreItem xmlns:ds="http://schemas.openxmlformats.org/officeDocument/2006/customXml" ds:itemID="{9C3B4223-E2BD-4178-9996-49553D9C6F4A}">
-  <ds:schemaRefs>
-    <ds:schemaRef ds:uri="http://schemas.microsoft.com/sharepoint/v3/contenttype/forms"/>
-  </ds:schemaRefs>
-</ds:datastoreItem>
 </file>
</xml_diff>

<commit_message>
opération CRUD et rapport
</commit_message>
<xml_diff>
--- a/1-FichierSourceClient/Cahier-des-charges-pour-TPI.docx
+++ b/1-FichierSourceClient/Cahier-des-charges-pour-TPI.docx
@@ -1587,32 +1587,18 @@
         <w:spacing w:line="360" w:lineRule="auto"/>
         <w:ind w:left="709" w:hanging="284"/>
         <w:rPr>
+          <w:color w:val="00B050"/>
           <w:sz w:val="20"/>
           <w:szCs w:val="20"/>
         </w:rPr>
       </w:pPr>
-      <w:r>
-        <w:rPr>
-          <w:sz w:val="20"/>
-          <w:szCs w:val="20"/>
-        </w:rPr>
-        <w:t xml:space="preserve">Les opérations CRUD d’un membre (Ajout, modification, </w:t>
-      </w:r>
       <w:r>
         <w:rPr>
           <w:color w:val="00B050"/>
           <w:sz w:val="20"/>
           <w:szCs w:val="20"/>
         </w:rPr>
-        <w:t xml:space="preserve">suppression </w:t>
-      </w:r>
-      <w:r>
-        <w:rPr>
-          <w:color w:val="00B050"/>
-          <w:sz w:val="20"/>
-          <w:szCs w:val="20"/>
-        </w:rPr>
-        <w:t>et afficher les détails d’un</w:t>
+        <w:t>Les opérations CRUD d’un membre (Ajout, modification, suppression et afficher les détails d’un</w:t>
       </w:r>
       <w:r>
         <w:rPr>
@@ -1624,6 +1610,7 @@
       </w:r>
       <w:r>
         <w:rPr>
+          <w:color w:val="00B050"/>
           <w:sz w:val="20"/>
           <w:szCs w:val="20"/>
         </w:rPr>
@@ -1631,6 +1618,7 @@
       </w:r>
       <w:r>
         <w:rPr>
+          <w:color w:val="00B050"/>
           <w:sz w:val="20"/>
           <w:szCs w:val="20"/>
         </w:rPr>
@@ -2183,25 +2171,51 @@
           <w:r>
             <w:t xml:space="preserve"> </w:t>
           </w:r>
-          <w:fldSimple w:instr=" REVNUM   \* MERGEFORMAT ">
-            <w:r>
-              <w:rPr>
-                <w:noProof/>
-              </w:rPr>
-              <w:t>16</w:t>
-            </w:r>
-          </w:fldSimple>
+          <w:r>
+            <w:fldChar w:fldCharType="begin"/>
+          </w:r>
+          <w:r>
+            <w:instrText xml:space="preserve"> REVNUM   \* MERGEFORMAT </w:instrText>
+          </w:r>
+          <w:r>
+            <w:fldChar w:fldCharType="separate"/>
+          </w:r>
+          <w:r>
+            <w:rPr>
+              <w:noProof/>
+            </w:rPr>
+            <w:t>16</w:t>
+          </w:r>
+          <w:r>
+            <w:rPr>
+              <w:noProof/>
+            </w:rPr>
+            <w:fldChar w:fldCharType="end"/>
+          </w:r>
           <w:r>
             <w:t xml:space="preserve"> du </w:t>
           </w:r>
-          <w:fldSimple w:instr=" CREATEDATE   \* MERGEFORMAT ">
-            <w:r>
-              <w:rPr>
-                <w:noProof/>
-              </w:rPr>
-              <w:t>26/01/2023 14:56:00</w:t>
-            </w:r>
-          </w:fldSimple>
+          <w:r>
+            <w:fldChar w:fldCharType="begin"/>
+          </w:r>
+          <w:r>
+            <w:instrText xml:space="preserve"> CREATEDATE   \* MERGEFORMAT </w:instrText>
+          </w:r>
+          <w:r>
+            <w:fldChar w:fldCharType="separate"/>
+          </w:r>
+          <w:r>
+            <w:rPr>
+              <w:noProof/>
+            </w:rPr>
+            <w:t>26/01/2023 14:56:00</w:t>
+          </w:r>
+          <w:r>
+            <w:rPr>
+              <w:noProof/>
+            </w:rPr>
+            <w:fldChar w:fldCharType="end"/>
+          </w:r>
           <w:r>
             <w:fldChar w:fldCharType="begin"/>
           </w:r>
@@ -2231,27 +2245,14 @@
           <w:r>
             <w:t xml:space="preserve">Auteur : </w:t>
           </w:r>
-          <w:r>
-            <w:fldChar w:fldCharType="begin"/>
-          </w:r>
-          <w:r>
-            <w:instrText xml:space="preserve"> LASTSAVEDBY   \* MERGEFORMAT </w:instrText>
-          </w:r>
-          <w:r>
-            <w:fldChar w:fldCharType="separate"/>
-          </w:r>
-          <w:r>
-            <w:rPr>
-              <w:noProof/>
-            </w:rPr>
-            <w:t>Dorian Capelli</w:t>
-          </w:r>
-          <w:r>
-            <w:rPr>
-              <w:noProof/>
-            </w:rPr>
-            <w:fldChar w:fldCharType="end"/>
-          </w:r>
+          <w:fldSimple w:instr=" LASTSAVEDBY   \* MERGEFORMAT ">
+            <w:r>
+              <w:rPr>
+                <w:noProof/>
+              </w:rPr>
+              <w:t>Dorian Capelli</w:t>
+            </w:r>
+          </w:fldSimple>
         </w:p>
       </w:tc>
       <w:tc>
@@ -2321,14 +2322,27 @@
           <w:r>
             <w:t xml:space="preserve">Dernière modification le </w:t>
           </w:r>
-          <w:fldSimple w:instr=" SAVEDATE   \* MERGEFORMAT ">
-            <w:r>
-              <w:rPr>
-                <w:noProof/>
-              </w:rPr>
-              <w:t>06/02/2023 11:20:00</w:t>
-            </w:r>
-          </w:fldSimple>
+          <w:r>
+            <w:fldChar w:fldCharType="begin"/>
+          </w:r>
+          <w:r>
+            <w:instrText xml:space="preserve"> SAVEDATE   \* MERGEFORMAT </w:instrText>
+          </w:r>
+          <w:r>
+            <w:fldChar w:fldCharType="separate"/>
+          </w:r>
+          <w:r>
+            <w:rPr>
+              <w:noProof/>
+            </w:rPr>
+            <w:t>06/02/2023 14:31:00</w:t>
+          </w:r>
+          <w:r>
+            <w:rPr>
+              <w:noProof/>
+            </w:rPr>
+            <w:fldChar w:fldCharType="end"/>
+          </w:r>
         </w:p>
       </w:tc>
     </w:tr>
@@ -2407,7 +2421,7 @@
             <w:rPr>
               <w:noProof/>
             </w:rPr>
-            <w:t>14:31</w:t>
+            <w:t>14:57</w:t>
           </w:r>
           <w:r>
             <w:fldChar w:fldCharType="end"/>
@@ -2686,7 +2700,7 @@
         <w:snapToGrid w:val="0"/>
         <w:sz w:val="12"/>
       </w:rPr>
-      <w:t>06/02/2023</w:t>
+      <w:t>08/02/2023</w:t>
     </w:r>
     <w:r>
       <w:rPr>
@@ -2735,7 +2749,7 @@
         <w:snapToGrid w:val="0"/>
         <w:sz w:val="12"/>
       </w:rPr>
-      <w:t>14:31</w:t>
+      <w:t>14:57</w:t>
     </w:r>
     <w:r>
       <w:rPr>
@@ -3162,7 +3176,7 @@
         <v:path o:extrusionok="f" gradientshapeok="t" o:connecttype="rect"/>
         <o:lock v:ext="edit" aspectratio="t"/>
       </v:shapetype>
-      <v:shape id="_x0000_i1066" type="#_x0000_t75" style="width:12pt;height:13.5pt" o:bullet="t">
+      <v:shape id="_x0000_i1067" type="#_x0000_t75" style="width:12pt;height:13.5pt" o:bullet="t">
         <v:imagedata r:id="rId1" o:title="BD21302_"/>
       </v:shape>
     </w:pict>
@@ -8481,15 +8495,6 @@
 </file>
 
 <file path=customXml/item1.xml><?xml version="1.0" encoding="utf-8"?>
-<?mso-contentType ?>
-<FormTemplates xmlns="http://schemas.microsoft.com/sharepoint/v3/contenttype/forms">
-  <Display>DocumentLibraryForm</Display>
-  <Edit>DocumentLibraryForm</Edit>
-  <New>DocumentLibraryForm</New>
-</FormTemplates>
-</file>
-
-<file path=customXml/item2.xml><?xml version="1.0" encoding="utf-8"?>
 <ct:contentTypeSchema xmlns:ct="http://schemas.microsoft.com/office/2006/metadata/contentType" xmlns:ma="http://schemas.microsoft.com/office/2006/metadata/properties/metaAttributes" ct:_="" ma:_="" ma:contentTypeName="Document" ma:contentTypeID="0x0101001ABD9BFFC9E543439C53A2705AE306EF" ma:contentTypeVersion="17" ma:contentTypeDescription="Crée un document." ma:contentTypeScope="" ma:versionID="40bf3fcd3ec008165df3c5e2192c9b61">
   <xsd:schema xmlns:xsd="http://www.w3.org/2001/XMLSchema" xmlns:xs="http://www.w3.org/2001/XMLSchema" xmlns:p="http://schemas.microsoft.com/office/2006/metadata/properties" xmlns:ns2="bf2f2df3-a963-4452-b0e7-67dabc627c35" xmlns:ns3="http://schemas.microsoft.com/sharepoint/v4" xmlns:ns4="f7d9f5a6-831d-4621-8c77-cbcaf993e406" targetNamespace="http://schemas.microsoft.com/office/2006/metadata/properties" ma:root="true" ma:fieldsID="25069cb2525d2f72d231b92cb04b314b" ns2:_="" ns3:_="" ns4:_="">
     <xsd:import namespace="bf2f2df3-a963-4452-b0e7-67dabc627c35"/>
@@ -8743,15 +8748,16 @@
 </ct:contentTypeSchema>
 </file>
 
-<file path=customXml/itemProps1.xml><?xml version="1.0" encoding="utf-8"?>
-<ds:datastoreItem xmlns:ds="http://schemas.openxmlformats.org/officeDocument/2006/customXml" ds:itemID="{9C3B4223-E2BD-4178-9996-49553D9C6F4A}">
-  <ds:schemaRefs>
-    <ds:schemaRef ds:uri="http://schemas.microsoft.com/sharepoint/v3/contenttype/forms"/>
-  </ds:schemaRefs>
-</ds:datastoreItem>
+<file path=customXml/item2.xml><?xml version="1.0" encoding="utf-8"?>
+<?mso-contentType ?>
+<FormTemplates xmlns="http://schemas.microsoft.com/sharepoint/v3/contenttype/forms">
+  <Display>DocumentLibraryForm</Display>
+  <Edit>DocumentLibraryForm</Edit>
+  <New>DocumentLibraryForm</New>
+</FormTemplates>
 </file>
 
-<file path=customXml/itemProps2.xml><?xml version="1.0" encoding="utf-8"?>
+<file path=customXml/itemProps1.xml><?xml version="1.0" encoding="utf-8"?>
 <ds:datastoreItem xmlns:ds="http://schemas.openxmlformats.org/officeDocument/2006/customXml" ds:itemID="{E9AEA90E-BC0D-4E5A-8A9F-E706A3637C2B}">
   <ds:schemaRefs>
     <ds:schemaRef ds:uri="http://schemas.microsoft.com/office/2006/metadata/contentType"/>
@@ -8769,4 +8775,12 @@
     <ds:schemaRef ds:uri="http://schemas.microsoft.com/internal/obd"/>
   </ds:schemaRefs>
 </ds:datastoreItem>
+</file>
+
+<file path=customXml/itemProps2.xml><?xml version="1.0" encoding="utf-8"?>
+<ds:datastoreItem xmlns:ds="http://schemas.openxmlformats.org/officeDocument/2006/customXml" ds:itemID="{9C3B4223-E2BD-4178-9996-49553D9C6F4A}">
+  <ds:schemaRefs>
+    <ds:schemaRef ds:uri="http://schemas.microsoft.com/sharepoint/v3/contenttype/forms"/>
+  </ds:schemaRefs>
+</ds:datastoreItem>
 </file>
</xml_diff>

<commit_message>
recherche multicritère + rapport
</commit_message>
<xml_diff>
--- a/1-FichierSourceClient/Cahier-des-charges-pour-TPI.docx
+++ b/1-FichierSourceClient/Cahier-des-charges-pour-TPI.docx
@@ -1598,7 +1598,23 @@
           <w:sz w:val="20"/>
           <w:szCs w:val="20"/>
         </w:rPr>
-        <w:t>Les opérations CRUD d’un membre (Ajout, modification, suppression et afficher les détails d’un</w:t>
+        <w:t xml:space="preserve">Les opérations CRUD d’un membre (Ajout, modification, </w:t>
+      </w:r>
+      <w:r>
+        <w:rPr>
+          <w:color w:val="auto"/>
+          <w:sz w:val="20"/>
+          <w:szCs w:val="20"/>
+        </w:rPr>
+        <w:t xml:space="preserve">suppression </w:t>
+      </w:r>
+      <w:r>
+        <w:rPr>
+          <w:color w:val="00B050"/>
+          <w:sz w:val="20"/>
+          <w:szCs w:val="20"/>
+        </w:rPr>
+        <w:t>et afficher les détails d’un</w:t>
       </w:r>
       <w:r>
         <w:rPr>
@@ -1639,12 +1655,14 @@
         <w:spacing w:line="360" w:lineRule="auto"/>
         <w:ind w:left="709" w:hanging="284"/>
         <w:rPr>
+          <w:color w:val="00B050"/>
           <w:sz w:val="20"/>
           <w:szCs w:val="20"/>
         </w:rPr>
       </w:pPr>
       <w:r>
         <w:rPr>
+          <w:color w:val="00B050"/>
           <w:sz w:val="20"/>
           <w:szCs w:val="20"/>
         </w:rPr>
@@ -1652,6 +1670,7 @@
       </w:r>
       <w:r>
         <w:rPr>
+          <w:color w:val="00B050"/>
           <w:sz w:val="20"/>
           <w:szCs w:val="20"/>
         </w:rPr>
@@ -2171,51 +2190,25 @@
           <w:r>
             <w:t xml:space="preserve"> </w:t>
           </w:r>
-          <w:r>
-            <w:fldChar w:fldCharType="begin"/>
-          </w:r>
-          <w:r>
-            <w:instrText xml:space="preserve"> REVNUM   \* MERGEFORMAT </w:instrText>
-          </w:r>
-          <w:r>
-            <w:fldChar w:fldCharType="separate"/>
-          </w:r>
-          <w:r>
-            <w:rPr>
-              <w:noProof/>
-            </w:rPr>
-            <w:t>16</w:t>
-          </w:r>
-          <w:r>
-            <w:rPr>
-              <w:noProof/>
-            </w:rPr>
-            <w:fldChar w:fldCharType="end"/>
-          </w:r>
+          <w:fldSimple w:instr=" REVNUM   \* MERGEFORMAT ">
+            <w:r>
+              <w:rPr>
+                <w:noProof/>
+              </w:rPr>
+              <w:t>16</w:t>
+            </w:r>
+          </w:fldSimple>
           <w:r>
             <w:t xml:space="preserve"> du </w:t>
           </w:r>
-          <w:r>
-            <w:fldChar w:fldCharType="begin"/>
-          </w:r>
-          <w:r>
-            <w:instrText xml:space="preserve"> CREATEDATE   \* MERGEFORMAT </w:instrText>
-          </w:r>
-          <w:r>
-            <w:fldChar w:fldCharType="separate"/>
-          </w:r>
-          <w:r>
-            <w:rPr>
-              <w:noProof/>
-            </w:rPr>
-            <w:t>26/01/2023 14:56:00</w:t>
-          </w:r>
-          <w:r>
-            <w:rPr>
-              <w:noProof/>
-            </w:rPr>
-            <w:fldChar w:fldCharType="end"/>
-          </w:r>
+          <w:fldSimple w:instr=" CREATEDATE   \* MERGEFORMAT ">
+            <w:r>
+              <w:rPr>
+                <w:noProof/>
+              </w:rPr>
+              <w:t>26/01/2023 14:56:00</w:t>
+            </w:r>
+          </w:fldSimple>
           <w:r>
             <w:fldChar w:fldCharType="begin"/>
           </w:r>
@@ -2245,14 +2238,27 @@
           <w:r>
             <w:t xml:space="preserve">Auteur : </w:t>
           </w:r>
-          <w:fldSimple w:instr=" LASTSAVEDBY   \* MERGEFORMAT ">
-            <w:r>
-              <w:rPr>
-                <w:noProof/>
-              </w:rPr>
-              <w:t>Dorian Capelli</w:t>
-            </w:r>
-          </w:fldSimple>
+          <w:r>
+            <w:fldChar w:fldCharType="begin"/>
+          </w:r>
+          <w:r>
+            <w:instrText xml:space="preserve"> LASTSAVEDBY   \* MERGEFORMAT </w:instrText>
+          </w:r>
+          <w:r>
+            <w:fldChar w:fldCharType="separate"/>
+          </w:r>
+          <w:r>
+            <w:rPr>
+              <w:noProof/>
+            </w:rPr>
+            <w:t>Dorian Capelli</w:t>
+          </w:r>
+          <w:r>
+            <w:rPr>
+              <w:noProof/>
+            </w:rPr>
+            <w:fldChar w:fldCharType="end"/>
+          </w:r>
         </w:p>
       </w:tc>
       <w:tc>
@@ -2322,27 +2328,14 @@
           <w:r>
             <w:t xml:space="preserve">Dernière modification le </w:t>
           </w:r>
-          <w:r>
-            <w:fldChar w:fldCharType="begin"/>
-          </w:r>
-          <w:r>
-            <w:instrText xml:space="preserve"> SAVEDATE   \* MERGEFORMAT </w:instrText>
-          </w:r>
-          <w:r>
-            <w:fldChar w:fldCharType="separate"/>
-          </w:r>
-          <w:r>
-            <w:rPr>
-              <w:noProof/>
-            </w:rPr>
-            <w:t>06/02/2023 14:31:00</w:t>
-          </w:r>
-          <w:r>
-            <w:rPr>
-              <w:noProof/>
-            </w:rPr>
-            <w:fldChar w:fldCharType="end"/>
-          </w:r>
+          <w:fldSimple w:instr=" SAVEDATE   \* MERGEFORMAT ">
+            <w:r>
+              <w:rPr>
+                <w:noProof/>
+              </w:rPr>
+              <w:t>08/02/2023 14:58:00</w:t>
+            </w:r>
+          </w:fldSimple>
         </w:p>
       </w:tc>
     </w:tr>
@@ -2421,7 +2414,7 @@
             <w:rPr>
               <w:noProof/>
             </w:rPr>
-            <w:t>14:57</w:t>
+            <w:t>16:13</w:t>
           </w:r>
           <w:r>
             <w:fldChar w:fldCharType="end"/>
@@ -2700,7 +2693,7 @@
         <w:snapToGrid w:val="0"/>
         <w:sz w:val="12"/>
       </w:rPr>
-      <w:t>08/02/2023</w:t>
+      <w:t>09/02/2023</w:t>
     </w:r>
     <w:r>
       <w:rPr>
@@ -2749,7 +2742,7 @@
         <w:snapToGrid w:val="0"/>
         <w:sz w:val="12"/>
       </w:rPr>
-      <w:t>14:57</w:t>
+      <w:t>16:13</w:t>
     </w:r>
     <w:r>
       <w:rPr>
@@ -3176,7 +3169,7 @@
         <v:path o:extrusionok="f" gradientshapeok="t" o:connecttype="rect"/>
         <o:lock v:ext="edit" aspectratio="t"/>
       </v:shapetype>
-      <v:shape id="_x0000_i1067" type="#_x0000_t75" style="width:12pt;height:13.5pt" o:bullet="t">
+      <v:shape id="_x0000_i1070" type="#_x0000_t75" style="width:12pt;height:13.5pt" o:bullet="t">
         <v:imagedata r:id="rId1" o:title="BD21302_"/>
       </v:shape>
     </w:pict>
@@ -8495,6 +8488,15 @@
 </file>
 
 <file path=customXml/item1.xml><?xml version="1.0" encoding="utf-8"?>
+<?mso-contentType ?>
+<FormTemplates xmlns="http://schemas.microsoft.com/sharepoint/v3/contenttype/forms">
+  <Display>DocumentLibraryForm</Display>
+  <Edit>DocumentLibraryForm</Edit>
+  <New>DocumentLibraryForm</New>
+</FormTemplates>
+</file>
+
+<file path=customXml/item2.xml><?xml version="1.0" encoding="utf-8"?>
 <ct:contentTypeSchema xmlns:ct="http://schemas.microsoft.com/office/2006/metadata/contentType" xmlns:ma="http://schemas.microsoft.com/office/2006/metadata/properties/metaAttributes" ct:_="" ma:_="" ma:contentTypeName="Document" ma:contentTypeID="0x0101001ABD9BFFC9E543439C53A2705AE306EF" ma:contentTypeVersion="17" ma:contentTypeDescription="Crée un document." ma:contentTypeScope="" ma:versionID="40bf3fcd3ec008165df3c5e2192c9b61">
   <xsd:schema xmlns:xsd="http://www.w3.org/2001/XMLSchema" xmlns:xs="http://www.w3.org/2001/XMLSchema" xmlns:p="http://schemas.microsoft.com/office/2006/metadata/properties" xmlns:ns2="bf2f2df3-a963-4452-b0e7-67dabc627c35" xmlns:ns3="http://schemas.microsoft.com/sharepoint/v4" xmlns:ns4="f7d9f5a6-831d-4621-8c77-cbcaf993e406" targetNamespace="http://schemas.microsoft.com/office/2006/metadata/properties" ma:root="true" ma:fieldsID="25069cb2525d2f72d231b92cb04b314b" ns2:_="" ns3:_="" ns4:_="">
     <xsd:import namespace="bf2f2df3-a963-4452-b0e7-67dabc627c35"/>
@@ -8748,16 +8750,15 @@
 </ct:contentTypeSchema>
 </file>
 
-<file path=customXml/item2.xml><?xml version="1.0" encoding="utf-8"?>
-<?mso-contentType ?>
-<FormTemplates xmlns="http://schemas.microsoft.com/sharepoint/v3/contenttype/forms">
-  <Display>DocumentLibraryForm</Display>
-  <Edit>DocumentLibraryForm</Edit>
-  <New>DocumentLibraryForm</New>
-</FormTemplates>
+<file path=customXml/itemProps1.xml><?xml version="1.0" encoding="utf-8"?>
+<ds:datastoreItem xmlns:ds="http://schemas.openxmlformats.org/officeDocument/2006/customXml" ds:itemID="{9C3B4223-E2BD-4178-9996-49553D9C6F4A}">
+  <ds:schemaRefs>
+    <ds:schemaRef ds:uri="http://schemas.microsoft.com/sharepoint/v3/contenttype/forms"/>
+  </ds:schemaRefs>
+</ds:datastoreItem>
 </file>
 
-<file path=customXml/itemProps1.xml><?xml version="1.0" encoding="utf-8"?>
+<file path=customXml/itemProps2.xml><?xml version="1.0" encoding="utf-8"?>
 <ds:datastoreItem xmlns:ds="http://schemas.openxmlformats.org/officeDocument/2006/customXml" ds:itemID="{E9AEA90E-BC0D-4E5A-8A9F-E706A3637C2B}">
   <ds:schemaRefs>
     <ds:schemaRef ds:uri="http://schemas.microsoft.com/office/2006/metadata/contentType"/>
@@ -8775,12 +8776,4 @@
     <ds:schemaRef ds:uri="http://schemas.microsoft.com/internal/obd"/>
   </ds:schemaRefs>
 </ds:datastoreItem>
-</file>
-
-<file path=customXml/itemProps2.xml><?xml version="1.0" encoding="utf-8"?>
-<ds:datastoreItem xmlns:ds="http://schemas.openxmlformats.org/officeDocument/2006/customXml" ds:itemID="{9C3B4223-E2BD-4178-9996-49553D9C6F4A}">
-  <ds:schemaRefs>
-    <ds:schemaRef ds:uri="http://schemas.microsoft.com/sharepoint/v3/contenttype/forms"/>
-  </ds:schemaRefs>
-</ds:datastoreItem>
 </file>
</xml_diff>